<commit_message>
Replace Analise.docx - acrescentado analise dos resultados
</commit_message>
<xml_diff>
--- a/TP3/Relatorio/Analise.docx
+++ b/TP3/Relatorio/Analise.docx
@@ -606,10 +606,493 @@
       <w:r>
         <w:t>Foi dentro deste conjunto de dados, que efetuámos mais testes, para a obtenção dos resultados, sendo que o resultado final foi até obtido com os atributos presentes deste conjunto.</w:t>
       </w:r>
+    </w:p>
+    <w:p>
+      <w:r>
+        <w:t>Análise de Resultados:</w:t>
+      </w:r>
+    </w:p>
+    <w:p>
+      <w:r>
+        <w:t>Os testes efetuados para a tentativa de obtenção do melhor resultado possível estão apresentados em anexo.</w:t>
+      </w:r>
+    </w:p>
+    <w:p>
+      <w:r>
+        <w:t>Para os testes efetuados efetuamos uma seleção dos dados de input, posteriormente efetuamos vários testes de treino da RNA, com diferentes algoritmos ou então diferentes camadas, e por fim analisámos os resultados obtidos através de métricas que o R, com a biblioteca “</w:t>
+      </w:r>
+      <w:proofErr w:type="spellStart"/>
+      <w:r>
+        <w:t>hydroGOF</w:t>
+      </w:r>
+      <w:proofErr w:type="spellEnd"/>
+      <w:r>
+        <w:t xml:space="preserve">”, nos disponibilizou. São estes o </w:t>
+      </w:r>
+      <w:proofErr w:type="spellStart"/>
+      <w:r>
+        <w:t>rmse</w:t>
+      </w:r>
+      <w:proofErr w:type="spellEnd"/>
+      <w:r>
+        <w:t xml:space="preserve">, </w:t>
+      </w:r>
+      <w:proofErr w:type="spellStart"/>
+      <w:r>
+        <w:t>nrmse</w:t>
+      </w:r>
+      <w:proofErr w:type="spellEnd"/>
+      <w:r>
+        <w:t xml:space="preserve"> e o </w:t>
+      </w:r>
+      <w:proofErr w:type="spellStart"/>
+      <w:r>
+        <w:t>ssq</w:t>
+      </w:r>
+      <w:proofErr w:type="spellEnd"/>
+      <w:r>
+        <w:t>.</w:t>
+      </w:r>
+    </w:p>
+    <w:p>
+      <w:r>
+        <w:lastRenderedPageBreak/>
+        <w:t xml:space="preserve">No anexo A1 foram feitos essencialmente 3 conjunto de testes. Um onde colocávamos como input todas as 19 variáveis que possuíamos, outro onde se fez a seleção das 8 que mais relevância tinham e um último conjunto onde se fazia a seleção a seleção das 8 </w:t>
+      </w:r>
+      <w:r>
+        <w:t>variáveis</w:t>
+      </w:r>
+      <w:r>
+        <w:t xml:space="preserve"> (que foram:</w:t>
+      </w:r>
+      <w:r>
+        <w:t xml:space="preserve"> "age",</w:t>
+      </w:r>
+      <w:r>
+        <w:t xml:space="preserve"> </w:t>
+      </w:r>
+      <w:r>
+        <w:t>"</w:t>
+      </w:r>
+      <w:proofErr w:type="spellStart"/>
+      <w:r>
+        <w:t>campaign</w:t>
+      </w:r>
+      <w:proofErr w:type="spellEnd"/>
+      <w:r>
+        <w:t>",</w:t>
+      </w:r>
+      <w:r>
+        <w:t xml:space="preserve"> </w:t>
+      </w:r>
+      <w:r>
+        <w:t>"</w:t>
+      </w:r>
+      <w:proofErr w:type="spellStart"/>
+      <w:r>
+        <w:t>education</w:t>
+      </w:r>
+      <w:proofErr w:type="spellEnd"/>
+      <w:r>
+        <w:t>",</w:t>
+      </w:r>
+      <w:r>
+        <w:t xml:space="preserve"> </w:t>
+      </w:r>
+      <w:r>
+        <w:t>"</w:t>
+      </w:r>
+      <w:proofErr w:type="spellStart"/>
+      <w:r>
+        <w:t>month</w:t>
+      </w:r>
+      <w:proofErr w:type="spellEnd"/>
+      <w:r>
+        <w:t>",</w:t>
+      </w:r>
+      <w:r>
+        <w:t xml:space="preserve"> </w:t>
+      </w:r>
+      <w:r>
+        <w:t>"</w:t>
+      </w:r>
+      <w:proofErr w:type="spellStart"/>
+      <w:r>
+        <w:t>poutcome</w:t>
+      </w:r>
+      <w:proofErr w:type="spellEnd"/>
+      <w:r>
+        <w:t>",</w:t>
+      </w:r>
+      <w:r>
+        <w:t xml:space="preserve"> </w:t>
+      </w:r>
+      <w:r>
+        <w:t>"</w:t>
+      </w:r>
+      <w:proofErr w:type="spellStart"/>
+      <w:r>
+        <w:t>cons.price.idx</w:t>
+      </w:r>
+      <w:proofErr w:type="spellEnd"/>
+      <w:r>
+        <w:t>",</w:t>
+      </w:r>
+      <w:r>
+        <w:t xml:space="preserve"> </w:t>
+      </w:r>
+      <w:r>
+        <w:t>"</w:t>
+      </w:r>
+      <w:proofErr w:type="spellStart"/>
+      <w:r>
+        <w:t>cons.conf.idx</w:t>
+      </w:r>
+      <w:proofErr w:type="spellEnd"/>
+      <w:r>
+        <w:t>",</w:t>
+      </w:r>
+      <w:r>
+        <w:t xml:space="preserve"> </w:t>
+      </w:r>
+      <w:r>
+        <w:t>"</w:t>
+      </w:r>
+      <w:proofErr w:type="spellStart"/>
+      <w:r>
+        <w:t>nr.employed</w:t>
+      </w:r>
+      <w:proofErr w:type="spellEnd"/>
+      <w:r>
+        <w:t>"</w:t>
+      </w:r>
+      <w:r>
+        <w:t xml:space="preserve">) </w:t>
+      </w:r>
+      <w:r>
+        <w:t xml:space="preserve">mas </w:t>
+      </w:r>
+      <w:r>
+        <w:t>das 15 que inicialmente tínhamos disponível (para o resto dos testes apenas utilizamos o conjunto de dados que não possuía colunas que poderiam viciar os dados). De salientar que nestes testes realizados não foi feita qualquer manipulação dos dados. O que se verificou, foi que não houve mudança nos valores apresentados pelas diferentes redes testadas.</w:t>
+      </w:r>
+    </w:p>
+    <w:p>
+      <w:r>
+        <w:t>No anexo A2 apresentamos mais testes, mas desta vez onde se fez um agrupamento de alguns dados. Para tal usamos o “</w:t>
+      </w:r>
+      <w:proofErr w:type="spellStart"/>
+      <w:r>
+        <w:t>discretize</w:t>
+      </w:r>
+      <w:proofErr w:type="spellEnd"/>
+      <w:r>
+        <w:t>” do R. O nível de agrupamento utilizado foi decidido consoante a observação dos dados por parte do grupo. De notar que, nos atributos: “</w:t>
+      </w:r>
+      <w:proofErr w:type="spellStart"/>
+      <w:r>
+        <w:t>loan</w:t>
+      </w:r>
+      <w:proofErr w:type="spellEnd"/>
+      <w:r>
+        <w:t xml:space="preserve">, </w:t>
+      </w:r>
+      <w:proofErr w:type="spellStart"/>
+      <w:r>
+        <w:t>housing</w:t>
+      </w:r>
+      <w:proofErr w:type="spellEnd"/>
+      <w:r>
+        <w:t xml:space="preserve">, </w:t>
+      </w:r>
+      <w:proofErr w:type="spellStart"/>
+      <w:r>
+        <w:t>campaign</w:t>
+      </w:r>
+      <w:proofErr w:type="spellEnd"/>
+      <w:r>
+        <w:t xml:space="preserve">, </w:t>
+      </w:r>
+      <w:proofErr w:type="spellStart"/>
+      <w:r>
+        <w:t>poutcome</w:t>
+      </w:r>
+      <w:proofErr w:type="spellEnd"/>
+      <w:r>
+        <w:t xml:space="preserve">, </w:t>
+      </w:r>
+      <w:proofErr w:type="spellStart"/>
+      <w:proofErr w:type="gramStart"/>
+      <w:r>
+        <w:t>emp.var.rate</w:t>
+      </w:r>
+      <w:proofErr w:type="spellEnd"/>
+      <w:proofErr w:type="gramEnd"/>
+      <w:r>
+        <w:t>” não foi feito este agrupamento.</w:t>
+      </w:r>
+      <w:r>
+        <w:t xml:space="preserve"> </w:t>
+      </w:r>
+      <w:r>
+        <w:t>A seleção dos 8 atributos mais relevantes foi igual à do anexo1 e mais uma vez os resultados obtidos não variaram.</w:t>
+      </w:r>
+    </w:p>
+    <w:p>
+      <w:r>
+        <w:t>No anexoA3 procedemos a uma normalização dos dados entre -1 e 1. Houve uma mudança na seleção dos dados</w:t>
+      </w:r>
+      <w:r>
+        <w:t xml:space="preserve">, passando os seguintes atributos: </w:t>
+      </w:r>
+      <w:r>
+        <w:t>"age",</w:t>
+      </w:r>
+      <w:r>
+        <w:t xml:space="preserve"> </w:t>
+      </w:r>
+      <w:r>
+        <w:t>"</w:t>
+      </w:r>
+      <w:proofErr w:type="spellStart"/>
+      <w:r>
+        <w:t>education</w:t>
+      </w:r>
+      <w:proofErr w:type="spellEnd"/>
+      <w:r>
+        <w:t>",</w:t>
+      </w:r>
+      <w:r>
+        <w:t xml:space="preserve"> </w:t>
+      </w:r>
+      <w:r>
+        <w:t>"</w:t>
+      </w:r>
+      <w:proofErr w:type="spellStart"/>
+      <w:r>
+        <w:t>month</w:t>
+      </w:r>
+      <w:proofErr w:type="spellEnd"/>
+      <w:r>
+        <w:t>",</w:t>
+      </w:r>
+      <w:r>
+        <w:t xml:space="preserve"> </w:t>
+      </w:r>
+      <w:r>
+        <w:t>"</w:t>
+      </w:r>
+      <w:proofErr w:type="spellStart"/>
+      <w:r>
+        <w:t>poutcome</w:t>
+      </w:r>
+      <w:proofErr w:type="spellEnd"/>
+      <w:r>
+        <w:t>",</w:t>
+      </w:r>
+      <w:r>
+        <w:t xml:space="preserve"> </w:t>
+      </w:r>
+      <w:r>
+        <w:t>"</w:t>
+      </w:r>
+      <w:proofErr w:type="spellStart"/>
+      <w:proofErr w:type="gramStart"/>
+      <w:r>
+        <w:t>emp.var.rate</w:t>
+      </w:r>
+      <w:proofErr w:type="spellEnd"/>
+      <w:proofErr w:type="gramEnd"/>
+      <w:r>
+        <w:t>",</w:t>
+      </w:r>
+      <w:r>
+        <w:t xml:space="preserve"> </w:t>
+      </w:r>
+      <w:r>
+        <w:t>"</w:t>
+      </w:r>
+      <w:proofErr w:type="spellStart"/>
+      <w:r>
+        <w:t>cons.price.idx</w:t>
+      </w:r>
+      <w:proofErr w:type="spellEnd"/>
+      <w:r>
+        <w:t>",</w:t>
+      </w:r>
+      <w:r>
+        <w:t xml:space="preserve"> </w:t>
+      </w:r>
+      <w:r>
+        <w:t>"euribor3m",</w:t>
+      </w:r>
+      <w:r>
+        <w:t xml:space="preserve"> </w:t>
+      </w:r>
+      <w:r>
+        <w:t>"</w:t>
+      </w:r>
+      <w:proofErr w:type="spellStart"/>
+      <w:r>
+        <w:t>nr.employed</w:t>
+      </w:r>
+      <w:proofErr w:type="spellEnd"/>
+      <w:r>
+        <w:t>"</w:t>
+      </w:r>
+      <w:r>
+        <w:t xml:space="preserve">. </w:t>
+      </w:r>
+    </w:p>
+    <w:p>
+      <w:r>
+        <w:t>Com a normalização dos dados já obtivemos resultados mais interessantes e que variavam, quando nós efetuávamos uma mudança da RNA que estávamos a treinar. Com estes testes realizados, podemos comprovar que quanto mais aumentarmos nos nodos escondidos, maior será a complexidade da rede e então aumentará o tempo de aprendizagem, e na maioria dos casos os resultados obtidos foram até inferiores dos resultados apresentados por uma rede menos complexa, provando que nem sempre uma rede mais complexa apresenta então melhores resultados.</w:t>
+      </w:r>
+    </w:p>
+    <w:p>
+      <w:r>
+        <w:t>Por fim no anexoA4 decidimos juntar todas as técnicas, ou seja, efetuámos uma normalização e um agrupamento dos dados e ainda a seleção dos mesmos (</w:t>
+      </w:r>
+      <w:r>
+        <w:t>"age",</w:t>
+      </w:r>
+      <w:r>
+        <w:t xml:space="preserve"> </w:t>
+      </w:r>
+      <w:r>
+        <w:t>"</w:t>
+      </w:r>
+      <w:proofErr w:type="spellStart"/>
+      <w:r>
+        <w:t>education</w:t>
+      </w:r>
+      <w:proofErr w:type="spellEnd"/>
+      <w:r>
+        <w:t>",</w:t>
+      </w:r>
+      <w:r>
+        <w:t xml:space="preserve"> </w:t>
+      </w:r>
+      <w:r>
+        <w:t>"</w:t>
+      </w:r>
+      <w:proofErr w:type="spellStart"/>
+      <w:r>
+        <w:t>month</w:t>
+      </w:r>
+      <w:proofErr w:type="spellEnd"/>
+      <w:r>
+        <w:t>",</w:t>
+      </w:r>
+      <w:r>
+        <w:t xml:space="preserve"> </w:t>
+      </w:r>
+      <w:r>
+        <w:t>"</w:t>
+      </w:r>
+      <w:proofErr w:type="spellStart"/>
+      <w:r>
+        <w:t>poutcome</w:t>
+      </w:r>
+      <w:proofErr w:type="spellEnd"/>
+      <w:r>
+        <w:t>",</w:t>
+      </w:r>
+      <w:r>
+        <w:t xml:space="preserve"> </w:t>
+      </w:r>
+      <w:r>
+        <w:t>"</w:t>
+      </w:r>
+      <w:proofErr w:type="spellStart"/>
+      <w:proofErr w:type="gramStart"/>
+      <w:r>
+        <w:t>emp.var.rate</w:t>
+      </w:r>
+      <w:proofErr w:type="spellEnd"/>
+      <w:proofErr w:type="gramEnd"/>
+      <w:r>
+        <w:t>",</w:t>
+      </w:r>
+      <w:r>
+        <w:t xml:space="preserve"> </w:t>
+      </w:r>
+      <w:r>
+        <w:t>"</w:t>
+      </w:r>
+      <w:proofErr w:type="spellStart"/>
+      <w:r>
+        <w:t>cons.price.idx</w:t>
+      </w:r>
+      <w:proofErr w:type="spellEnd"/>
+      <w:r>
+        <w:t>",</w:t>
+      </w:r>
+      <w:r>
+        <w:t xml:space="preserve"> </w:t>
+      </w:r>
+      <w:r>
+        <w:t>"</w:t>
+      </w:r>
+      <w:proofErr w:type="spellStart"/>
+      <w:r>
+        <w:t>campaign</w:t>
+      </w:r>
+      <w:proofErr w:type="spellEnd"/>
+      <w:r>
+        <w:t>",</w:t>
+      </w:r>
+      <w:r>
+        <w:t xml:space="preserve"> </w:t>
+      </w:r>
+      <w:r>
+        <w:t>"</w:t>
+      </w:r>
+      <w:proofErr w:type="spellStart"/>
+      <w:r>
+        <w:t>nr.employed</w:t>
+      </w:r>
+      <w:proofErr w:type="spellEnd"/>
+      <w:r>
+        <w:t>"</w:t>
+      </w:r>
+      <w:r>
+        <w:t>). Os resultados, em comparação com os dois primeiros anexos mostraram-se mais satisfatórios, porém em comparação com os resultados de só efetuarmos normalização foram um bocado piores. De salientar, que neste grupo de testes conseguimos obter por uma vez 89 “</w:t>
+      </w:r>
+      <w:proofErr w:type="spellStart"/>
+      <w:r>
+        <w:t>yes</w:t>
+      </w:r>
+      <w:proofErr w:type="spellEnd"/>
+      <w:r>
+        <w:t>” no output estimado pela rede, porém com um erro de 46%. Nós testávamos este número apenas por curiosidade, já que não refletia ao certo a \</w:t>
+      </w:r>
+      <w:proofErr w:type="spellStart"/>
+      <w:r>
+        <w:t>textit</w:t>
+      </w:r>
+      <w:proofErr w:type="spellEnd"/>
+      <w:r>
+        <w:t>{</w:t>
+      </w:r>
+      <w:proofErr w:type="spellStart"/>
+      <w:r>
+        <w:t>accuracy</w:t>
+      </w:r>
+      <w:proofErr w:type="spellEnd"/>
+      <w:r>
+        <w:t>} da rede, já que de entre os valores estimados</w:t>
+      </w:r>
+      <w:r>
+        <w:t xml:space="preserve"> dava bastantes “2” que deveriam de ser “1”.</w:t>
+      </w:r>
+    </w:p>
+    <w:p>
+      <w:r>
+        <w:t>SELEÇÃO DA MELHOR REDE</w:t>
+      </w:r>
       <w:bookmarkStart w:id="1" w:name="_GoBack"/>
       <w:bookmarkEnd w:id="1"/>
     </w:p>
-    <w:p/>
     <w:p/>
     <w:sectPr>
       <w:pgSz w:w="11906" w:h="16838"/>
@@ -1243,7 +1726,6 @@
   <w:style w:type="character" w:default="1" w:styleId="Tipodeletrapredefinidodopargrafo">
     <w:name w:val="Default Paragraph Font"/>
     <w:uiPriority w:val="1"/>
-    <w:semiHidden/>
     <w:unhideWhenUsed/>
   </w:style>
   <w:style w:type="table" w:default="1" w:styleId="Tabelanormal">

</xml_diff>